<commit_message>
Update 2025 Resume Baldini trimmed.docx
</commit_message>
<xml_diff>
--- a/2025 Resume Baldini trimmed.docx
+++ b/2025 Resume Baldini trimmed.docx
@@ -87,16 +87,8 @@
         <w:rPr>
           <w:rFonts w:ascii="Cambria" w:eastAsia="Cambria" w:hAnsi="Cambria" w:cs="Cambria"/>
         </w:rPr>
-        <w:t>edin.com/in/</w:t>
-      </w:r>
-      <w:proofErr w:type="spellStart"/>
-      <w:r>
-        <w:rPr>
-          <w:rFonts w:ascii="Cambria" w:eastAsia="Cambria" w:hAnsi="Cambria" w:cs="Cambria"/>
-        </w:rPr>
-        <w:t>sebastian-baldini</w:t>
-      </w:r>
-      <w:proofErr w:type="spellEnd"/>
+        <w:t>edin.com/in/sebastian-baldini</w:t>
+      </w:r>
       <w:r>
         <w:rPr>
           <w:rFonts w:ascii="Cambria" w:eastAsia="Cambria" w:hAnsi="Cambria" w:cs="Cambria"/>
@@ -107,16 +99,8 @@
         <w:rPr>
           <w:rFonts w:ascii="Cambria" w:eastAsia="Cambria" w:hAnsi="Cambria" w:cs="Cambria"/>
         </w:rPr>
-        <w:t>hub.com/</w:t>
-      </w:r>
-      <w:proofErr w:type="spellStart"/>
-      <w:r>
-        <w:rPr>
-          <w:rFonts w:ascii="Cambria" w:eastAsia="Cambria" w:hAnsi="Cambria" w:cs="Cambria"/>
-        </w:rPr>
-        <w:t>somguynamedseb</w:t>
-      </w:r>
-      <w:proofErr w:type="spellEnd"/>
+        <w:t>hub.com/somguynamedseb</w:t>
+      </w:r>
       <w:r>
         <w:rPr>
           <w:rFonts w:ascii="Cambria" w:eastAsia="Cambria" w:hAnsi="Cambria" w:cs="Cambria"/>
@@ -720,6 +704,31 @@
     </w:p>
     <w:p>
       <w:pPr>
+        <w:pStyle w:val="ListParagraph"/>
+        <w:numPr>
+          <w:ilvl w:val="0"/>
+          <w:numId w:val="30"/>
+        </w:numPr>
+        <w:tabs>
+          <w:tab w:val="right" w:pos="10080"/>
+        </w:tabs>
+        <w:spacing w:line="240" w:lineRule="auto"/>
+        <w:contextualSpacing w:val="0"/>
+        <w:rPr>
+          <w:rFonts w:ascii="Cambria" w:eastAsia="Cambria" w:hAnsi="Cambria" w:cs="Cambria"/>
+          <w:b/>
+        </w:rPr>
+      </w:pPr>
+      <w:r>
+        <w:rPr>
+          <w:rFonts w:ascii="Cambria" w:eastAsia="Cambria" w:hAnsi="Cambria" w:cs="Cambria"/>
+          <w:bCs/>
+        </w:rPr>
+        <w:t>Maintained and updated lab equipment to run with new materials and with greater performence</w:t>
+      </w:r>
+    </w:p>
+    <w:p>
+      <w:pPr>
         <w:tabs>
           <w:tab w:val="right" w:pos="10080"/>
         </w:tabs>
@@ -842,7 +851,14 @@
           <w:rFonts w:ascii="Cambria" w:eastAsia="Cambria" w:hAnsi="Cambria" w:cs="Cambria"/>
           <w:bCs/>
         </w:rPr>
-        <w:t xml:space="preserve"> for testing and evaluation </w:t>
+        <w:t xml:space="preserve"> </w:t>
+      </w:r>
+      <w:r>
+        <w:rPr>
+          <w:rFonts w:ascii="Cambria" w:eastAsia="Cambria" w:hAnsi="Cambria" w:cs="Cambria"/>
+          <w:bCs/>
+        </w:rPr>
+        <w:t>with a significant increase in accuracy</w:t>
       </w:r>
     </w:p>
     <w:p>
@@ -1560,33 +1576,11 @@
         </w:rPr>
         <w:t xml:space="preserve">: </w:t>
       </w:r>
-      <w:proofErr w:type="spellStart"/>
-      <w:r>
-        <w:rPr>
-          <w:rFonts w:ascii="Cambria" w:eastAsia="Cambria" w:hAnsi="Cambria" w:cs="Cambria"/>
-        </w:rPr>
-        <w:t>Solidworks</w:t>
-      </w:r>
-      <w:proofErr w:type="spellEnd"/>
-      <w:r>
-        <w:rPr>
-          <w:rFonts w:ascii="Cambria" w:eastAsia="Cambria" w:hAnsi="Cambria" w:cs="Cambria"/>
-        </w:rPr>
-        <w:t xml:space="preserve">, </w:t>
-      </w:r>
-      <w:proofErr w:type="spellStart"/>
-      <w:r>
-        <w:rPr>
-          <w:rFonts w:ascii="Cambria" w:eastAsia="Cambria" w:hAnsi="Cambria" w:cs="Cambria"/>
-        </w:rPr>
-        <w:t>Matlab</w:t>
-      </w:r>
-      <w:proofErr w:type="spellEnd"/>
-      <w:r>
-        <w:rPr>
-          <w:rFonts w:ascii="Cambria" w:eastAsia="Cambria" w:hAnsi="Cambria" w:cs="Cambria"/>
-        </w:rPr>
-        <w:t>, Fusion 360, Microsoft Suite</w:t>
+      <w:r>
+        <w:rPr>
+          <w:rFonts w:ascii="Cambria" w:eastAsia="Cambria" w:hAnsi="Cambria" w:cs="Cambria"/>
+        </w:rPr>
+        <w:t>Solidworks, Matlab, Fusion 360, Microsoft Suite</w:t>
       </w:r>
     </w:p>
     <w:p>
@@ -1800,21 +1794,7 @@
         <w:rPr>
           <w:rFonts w:asciiTheme="minorHAnsi" w:hAnsiTheme="minorHAnsi"/>
         </w:rPr>
-        <w:t xml:space="preserve">Drafted additional improvements to jet engine test standing including custom </w:t>
-      </w:r>
-      <w:proofErr w:type="gramStart"/>
-      <w:r>
-        <w:rPr>
-          <w:rFonts w:asciiTheme="minorHAnsi" w:hAnsiTheme="minorHAnsi"/>
-        </w:rPr>
-        <w:t>6 degree</w:t>
-      </w:r>
-      <w:proofErr w:type="gramEnd"/>
-      <w:r>
-        <w:rPr>
-          <w:rFonts w:asciiTheme="minorHAnsi" w:hAnsiTheme="minorHAnsi"/>
-        </w:rPr>
-        <w:t xml:space="preserve"> force sensing</w:t>
+        <w:t>Drafted additional improvements to jet engine test standing including custom 6 degree force sensing</w:t>
       </w:r>
     </w:p>
     <w:p>
@@ -1982,21 +1962,7 @@
         <w:rPr>
           <w:rFonts w:ascii="Cambria" w:eastAsia="Cambria" w:hAnsi="Cambria" w:cs="Cambria"/>
         </w:rPr>
-        <w:t xml:space="preserve">Utilizing OpenCV and </w:t>
-      </w:r>
-      <w:proofErr w:type="spellStart"/>
-      <w:r>
-        <w:rPr>
-          <w:rFonts w:ascii="Cambria" w:eastAsia="Cambria" w:hAnsi="Cambria" w:cs="Cambria"/>
-        </w:rPr>
-        <w:t>Ultralytics</w:t>
-      </w:r>
-      <w:proofErr w:type="spellEnd"/>
-      <w:r>
-        <w:rPr>
-          <w:rFonts w:ascii="Cambria" w:eastAsia="Cambria" w:hAnsi="Cambria" w:cs="Cambria"/>
-        </w:rPr>
-        <w:t xml:space="preserve"> video processing and object detection algorithms</w:t>
+        <w:t>Utilizing OpenCV and Ultralytics video processing and object detection algorithms</w:t>
       </w:r>
     </w:p>
     <w:p>
@@ -2763,21 +2729,7 @@
         <w:rPr>
           <w:rFonts w:ascii="Cambria" w:eastAsia="Cambria" w:hAnsi="Cambria" w:cs="Cambria"/>
         </w:rPr>
-        <w:t xml:space="preserve">Designed a custom gripper and 4-bar to </w:t>
-      </w:r>
-      <w:proofErr w:type="spellStart"/>
-      <w:r>
-        <w:rPr>
-          <w:rFonts w:ascii="Cambria" w:eastAsia="Cambria" w:hAnsi="Cambria" w:cs="Cambria"/>
-        </w:rPr>
-        <w:t>pickup</w:t>
-      </w:r>
-      <w:proofErr w:type="spellEnd"/>
-      <w:r>
-        <w:rPr>
-          <w:rFonts w:ascii="Cambria" w:eastAsia="Cambria" w:hAnsi="Cambria" w:cs="Cambria"/>
-        </w:rPr>
-        <w:t xml:space="preserve"> and place solar-panel like objects</w:t>
+        <w:t>Designed a custom gripper and 4-bar to pickup and place solar-panel like objects</w:t>
       </w:r>
     </w:p>
     <w:p>

</xml_diff>